<commit_message>
Updated the instructions & about for clarity.
</commit_message>
<xml_diff>
--- a/Data/Documents/About.docx
+++ b/Data/Documents/About.docx
@@ -116,7 +116,7 @@
           <w:bCs/>
           <w:u w:val="single"/>
         </w:rPr>
-        <w:t xml:space="preserve"> (Version 1.0)</w:t>
+        <w:t xml:space="preserve"> (Version 1)</w:t>
       </w:r>
     </w:p>
     <w:p>
@@ -130,15 +130,7 @@
         <w:rPr>
           <w:rFonts w:ascii="Arial" w:hAnsi="Arial" w:cs="Arial"/>
         </w:rPr>
-        <w:t>The NeuroPAL ID software was written to perform (semi-) automated identification of neurons in images of NeuroPAL strains. Please read and cite t</w:t>
-      </w:r>
-      <w:bookmarkStart w:id="0" w:name="_GoBack"/>
-      <w:bookmarkEnd w:id="0"/>
-      <w:r>
-        <w:rPr>
-          <w:rFonts w:ascii="Arial" w:hAnsi="Arial" w:cs="Arial"/>
-        </w:rPr>
-        <w:t>he following publication</w:t>
+        <w:t>The NeuroPAL ID software was written to perform (semi-) automated identification of neurons in images of NeuroPAL strains. Please read and cite the following publication</w:t>
       </w:r>
       <w:r>
         <w:rPr>
@@ -497,13 +489,7 @@
         <w:rPr>
           <w:rFonts w:ascii="Arial" w:hAnsi="Arial" w:cs="Arial"/>
         </w:rPr>
-        <w:t>) designed and coded the algorithms</w:t>
-      </w:r>
-      <w:r>
-        <w:rPr>
-          <w:rFonts w:ascii="Arial" w:hAnsi="Arial" w:cs="Arial"/>
-        </w:rPr>
-        <w:t xml:space="preserve"> </w:t>
+        <w:t xml:space="preserve">) designed and coded the algorithms </w:t>
       </w:r>
       <w:r>
         <w:rPr>

</xml_diff>